<commit_message>
Clase 01 - SQL Server
</commit_message>
<xml_diff>
--- a/Clase06/Clase 06 - Apunte.docx
+++ b/Clase06/Clase 06 - Apunte.docx
@@ -117,6 +117,59 @@
           <w:noProof/>
         </w:rPr>
       </w:pPr>
+      <w:r>
+        <w:rPr>
+          <w:noProof/>
+        </w:rPr>
+        <w:t>Funciones:</w:t>
+      </w:r>
+    </w:p>
+    <w:p>
+      <w:pPr>
+        <w:rPr>
+          <w:noProof/>
+        </w:rPr>
+      </w:pPr>
+      <w:r>
+        <w:rPr>
+          <w:noProof/>
+        </w:rPr>
+        <w:drawing>
+          <wp:inline distT="0" distB="0" distL="0" distR="0" wp14:anchorId="05DF5095" wp14:editId="63230DF0">
+            <wp:extent cx="3077004" cy="3343742"/>
+            <wp:effectExtent l="0" t="0" r="0" b="9525"/>
+            <wp:docPr id="3" name="Imagen 3" descr="Interfaz de usuario gráfica&#10;&#10;Descripción generada automáticamente con confianza media"/>
+            <wp:cNvGraphicFramePr>
+              <a:graphicFrameLocks xmlns:a="http://schemas.openxmlformats.org/drawingml/2006/main" noChangeAspect="1"/>
+            </wp:cNvGraphicFramePr>
+            <a:graphic xmlns:a="http://schemas.openxmlformats.org/drawingml/2006/main">
+              <a:graphicData uri="http://schemas.openxmlformats.org/drawingml/2006/picture">
+                <pic:pic xmlns:pic="http://schemas.openxmlformats.org/drawingml/2006/picture">
+                  <pic:nvPicPr>
+                    <pic:cNvPr id="3" name="Imagen 3" descr="Interfaz de usuario gráfica&#10;&#10;Descripción generada automáticamente con confianza media"/>
+                    <pic:cNvPicPr/>
+                  </pic:nvPicPr>
+                  <pic:blipFill>
+                    <a:blip r:embed="rId7"/>
+                    <a:stretch>
+                      <a:fillRect/>
+                    </a:stretch>
+                  </pic:blipFill>
+                  <pic:spPr>
+                    <a:xfrm>
+                      <a:off x="0" y="0"/>
+                      <a:ext cx="3077004" cy="3343742"/>
+                    </a:xfrm>
+                    <a:prstGeom prst="rect">
+                      <a:avLst/>
+                    </a:prstGeom>
+                  </pic:spPr>
+                </pic:pic>
+              </a:graphicData>
+            </a:graphic>
+          </wp:inline>
+        </w:drawing>
+      </w:r>
     </w:p>
     <w:p>
       <w:pPr>

</xml_diff>

<commit_message>
Clase 06 - SQL Server
</commit_message>
<xml_diff>
--- a/Clase06/Clase 06 - Apunte.docx
+++ b/Clase06/Clase 06 - Apunte.docx
@@ -187,11 +187,1363 @@
     </w:p>
     <w:p>
       <w:pPr>
-        <w:ind w:left="1416" w:firstLine="708"/>
-        <w:rPr>
-          <w:noProof/>
-        </w:rPr>
-      </w:pPr>
+        <w:rPr>
+          <w:noProof/>
+        </w:rPr>
+      </w:pPr>
+    </w:p>
+    <w:p>
+      <w:pPr>
+        <w:rPr>
+          <w:noProof/>
+        </w:rPr>
+      </w:pPr>
+    </w:p>
+    <w:p>
+      <w:pPr>
+        <w:rPr>
+          <w:noProof/>
+        </w:rPr>
+      </w:pPr>
+    </w:p>
+    <w:p>
+      <w:pPr>
+        <w:rPr>
+          <w:noProof/>
+        </w:rPr>
+      </w:pPr>
+    </w:p>
+    <w:p>
+      <w:pPr>
+        <w:rPr>
+          <w:noProof/>
+        </w:rPr>
+      </w:pPr>
+    </w:p>
+    <w:p>
+      <w:pPr>
+        <w:rPr>
+          <w:noProof/>
+        </w:rPr>
+      </w:pPr>
+    </w:p>
+    <w:p>
+      <w:pPr>
+        <w:rPr>
+          <w:noProof/>
+        </w:rPr>
+      </w:pPr>
+    </w:p>
+    <w:p>
+      <w:pPr>
+        <w:rPr>
+          <w:noProof/>
+        </w:rPr>
+      </w:pPr>
+    </w:p>
+    <w:p>
+      <w:pPr>
+        <w:rPr>
+          <w:noProof/>
+        </w:rPr>
+      </w:pPr>
+    </w:p>
+    <w:p>
+      <w:pPr>
+        <w:rPr>
+          <w:noProof/>
+        </w:rPr>
+      </w:pPr>
+    </w:p>
+    <w:p>
+      <w:pPr>
+        <w:rPr>
+          <w:noProof/>
+        </w:rPr>
+      </w:pPr>
+      <w:r>
+        <w:rPr>
+          <w:noProof/>
+        </w:rPr>
+        <w:lastRenderedPageBreak/>
+        <w:t>Funciones escalares</w:t>
+      </w:r>
+    </w:p>
+    <w:p>
+      <w:pPr>
+        <w:rPr>
+          <w:noProof/>
+        </w:rPr>
+      </w:pPr>
+      <w:r>
+        <w:rPr>
+          <w:noProof/>
+        </w:rPr>
+        <w:drawing>
+          <wp:inline distT="0" distB="0" distL="0" distR="0" wp14:anchorId="459A5E37" wp14:editId="4E1D4A8F">
+            <wp:extent cx="5315692" cy="3781953"/>
+            <wp:effectExtent l="0" t="0" r="0" b="9525"/>
+            <wp:docPr id="4" name="Imagen 4" descr="Interfaz de usuario gráfica, Texto, Aplicación, Correo electrónico&#10;&#10;Descripción generada automáticamente"/>
+            <wp:cNvGraphicFramePr>
+              <a:graphicFrameLocks xmlns:a="http://schemas.openxmlformats.org/drawingml/2006/main" noChangeAspect="1"/>
+            </wp:cNvGraphicFramePr>
+            <a:graphic xmlns:a="http://schemas.openxmlformats.org/drawingml/2006/main">
+              <a:graphicData uri="http://schemas.openxmlformats.org/drawingml/2006/picture">
+                <pic:pic xmlns:pic="http://schemas.openxmlformats.org/drawingml/2006/picture">
+                  <pic:nvPicPr>
+                    <pic:cNvPr id="4" name="Imagen 4" descr="Interfaz de usuario gráfica, Texto, Aplicación, Correo electrónico&#10;&#10;Descripción generada automáticamente"/>
+                    <pic:cNvPicPr/>
+                  </pic:nvPicPr>
+                  <pic:blipFill>
+                    <a:blip r:embed="rId8"/>
+                    <a:stretch>
+                      <a:fillRect/>
+                    </a:stretch>
+                  </pic:blipFill>
+                  <pic:spPr>
+                    <a:xfrm>
+                      <a:off x="0" y="0"/>
+                      <a:ext cx="5315692" cy="3781953"/>
+                    </a:xfrm>
+                    <a:prstGeom prst="rect">
+                      <a:avLst/>
+                    </a:prstGeom>
+                  </pic:spPr>
+                </pic:pic>
+              </a:graphicData>
+            </a:graphic>
+          </wp:inline>
+        </w:drawing>
+      </w:r>
+    </w:p>
+    <w:p>
+      <w:pPr>
+        <w:rPr>
+          <w:noProof/>
+        </w:rPr>
+      </w:pPr>
+      <w:r>
+        <w:rPr>
+          <w:noProof/>
+        </w:rPr>
+        <w:drawing>
+          <wp:inline distT="0" distB="0" distL="0" distR="0" wp14:anchorId="5F9E081E" wp14:editId="0F84B5F8">
+            <wp:extent cx="5400040" cy="3204845"/>
+            <wp:effectExtent l="0" t="0" r="0" b="0"/>
+            <wp:docPr id="5" name="Imagen 5" descr="Interfaz de usuario gráfica, Texto, Aplicación, Correo electrónico&#10;&#10;Descripción generada automáticamente"/>
+            <wp:cNvGraphicFramePr>
+              <a:graphicFrameLocks xmlns:a="http://schemas.openxmlformats.org/drawingml/2006/main" noChangeAspect="1"/>
+            </wp:cNvGraphicFramePr>
+            <a:graphic xmlns:a="http://schemas.openxmlformats.org/drawingml/2006/main">
+              <a:graphicData uri="http://schemas.openxmlformats.org/drawingml/2006/picture">
+                <pic:pic xmlns:pic="http://schemas.openxmlformats.org/drawingml/2006/picture">
+                  <pic:nvPicPr>
+                    <pic:cNvPr id="5" name="Imagen 5" descr="Interfaz de usuario gráfica, Texto, Aplicación, Correo electrónico&#10;&#10;Descripción generada automáticamente"/>
+                    <pic:cNvPicPr/>
+                  </pic:nvPicPr>
+                  <pic:blipFill>
+                    <a:blip r:embed="rId9"/>
+                    <a:stretch>
+                      <a:fillRect/>
+                    </a:stretch>
+                  </pic:blipFill>
+                  <pic:spPr>
+                    <a:xfrm>
+                      <a:off x="0" y="0"/>
+                      <a:ext cx="5400040" cy="3204845"/>
+                    </a:xfrm>
+                    <a:prstGeom prst="rect">
+                      <a:avLst/>
+                    </a:prstGeom>
+                  </pic:spPr>
+                </pic:pic>
+              </a:graphicData>
+            </a:graphic>
+          </wp:inline>
+        </w:drawing>
+      </w:r>
+    </w:p>
+    <w:p>
+      <w:pPr>
+        <w:rPr>
+          <w:noProof/>
+        </w:rPr>
+      </w:pPr>
+      <w:r>
+        <w:rPr>
+          <w:noProof/>
+        </w:rPr>
+        <w:lastRenderedPageBreak/>
+        <w:drawing>
+          <wp:inline distT="0" distB="0" distL="0" distR="0" wp14:anchorId="2BDF7BDF" wp14:editId="22F9209C">
+            <wp:extent cx="5400040" cy="2875280"/>
+            <wp:effectExtent l="0" t="0" r="0" b="1270"/>
+            <wp:docPr id="7" name="Imagen 7" descr="Interfaz de usuario gráfica, Texto, Aplicación, Correo electrónico&#10;&#10;Descripción generada automáticamente"/>
+            <wp:cNvGraphicFramePr>
+              <a:graphicFrameLocks xmlns:a="http://schemas.openxmlformats.org/drawingml/2006/main" noChangeAspect="1"/>
+            </wp:cNvGraphicFramePr>
+            <a:graphic xmlns:a="http://schemas.openxmlformats.org/drawingml/2006/main">
+              <a:graphicData uri="http://schemas.openxmlformats.org/drawingml/2006/picture">
+                <pic:pic xmlns:pic="http://schemas.openxmlformats.org/drawingml/2006/picture">
+                  <pic:nvPicPr>
+                    <pic:cNvPr id="7" name="Imagen 7" descr="Interfaz de usuario gráfica, Texto, Aplicación, Correo electrónico&#10;&#10;Descripción generada automáticamente"/>
+                    <pic:cNvPicPr/>
+                  </pic:nvPicPr>
+                  <pic:blipFill>
+                    <a:blip r:embed="rId10"/>
+                    <a:stretch>
+                      <a:fillRect/>
+                    </a:stretch>
+                  </pic:blipFill>
+                  <pic:spPr>
+                    <a:xfrm>
+                      <a:off x="0" y="0"/>
+                      <a:ext cx="5400040" cy="2875280"/>
+                    </a:xfrm>
+                    <a:prstGeom prst="rect">
+                      <a:avLst/>
+                    </a:prstGeom>
+                  </pic:spPr>
+                </pic:pic>
+              </a:graphicData>
+            </a:graphic>
+          </wp:inline>
+        </w:drawing>
+      </w:r>
+      <w:r>
+        <w:rPr>
+          <w:noProof/>
+        </w:rPr>
+        <w:drawing>
+          <wp:inline distT="0" distB="0" distL="0" distR="0" wp14:anchorId="056AED7B" wp14:editId="7A34BD80">
+            <wp:extent cx="5400040" cy="3369310"/>
+            <wp:effectExtent l="0" t="0" r="0" b="2540"/>
+            <wp:docPr id="8" name="Imagen 8" descr="Interfaz de usuario gráfica, Texto, Aplicación&#10;&#10;Descripción generada automáticamente"/>
+            <wp:cNvGraphicFramePr>
+              <a:graphicFrameLocks xmlns:a="http://schemas.openxmlformats.org/drawingml/2006/main" noChangeAspect="1"/>
+            </wp:cNvGraphicFramePr>
+            <a:graphic xmlns:a="http://schemas.openxmlformats.org/drawingml/2006/main">
+              <a:graphicData uri="http://schemas.openxmlformats.org/drawingml/2006/picture">
+                <pic:pic xmlns:pic="http://schemas.openxmlformats.org/drawingml/2006/picture">
+                  <pic:nvPicPr>
+                    <pic:cNvPr id="8" name="Imagen 8" descr="Interfaz de usuario gráfica, Texto, Aplicación&#10;&#10;Descripción generada automáticamente"/>
+                    <pic:cNvPicPr/>
+                  </pic:nvPicPr>
+                  <pic:blipFill>
+                    <a:blip r:embed="rId11"/>
+                    <a:stretch>
+                      <a:fillRect/>
+                    </a:stretch>
+                  </pic:blipFill>
+                  <pic:spPr>
+                    <a:xfrm>
+                      <a:off x="0" y="0"/>
+                      <a:ext cx="5400040" cy="3369310"/>
+                    </a:xfrm>
+                    <a:prstGeom prst="rect">
+                      <a:avLst/>
+                    </a:prstGeom>
+                  </pic:spPr>
+                </pic:pic>
+              </a:graphicData>
+            </a:graphic>
+          </wp:inline>
+        </w:drawing>
+      </w:r>
+    </w:p>
+    <w:p>
+      <w:pPr>
+        <w:rPr>
+          <w:noProof/>
+        </w:rPr>
+      </w:pPr>
+    </w:p>
+    <w:p>
+      <w:pPr>
+        <w:rPr>
+          <w:noProof/>
+        </w:rPr>
+      </w:pPr>
+    </w:p>
+    <w:p>
+      <w:pPr>
+        <w:rPr>
+          <w:noProof/>
+        </w:rPr>
+      </w:pPr>
+    </w:p>
+    <w:p>
+      <w:pPr>
+        <w:rPr>
+          <w:noProof/>
+        </w:rPr>
+      </w:pPr>
+    </w:p>
+    <w:p>
+      <w:pPr>
+        <w:rPr>
+          <w:noProof/>
+        </w:rPr>
+      </w:pPr>
+    </w:p>
+    <w:p>
+      <w:pPr>
+        <w:rPr>
+          <w:noProof/>
+        </w:rPr>
+      </w:pPr>
+    </w:p>
+    <w:p>
+      <w:pPr>
+        <w:rPr>
+          <w:noProof/>
+        </w:rPr>
+      </w:pPr>
+    </w:p>
+    <w:p>
+      <w:pPr>
+        <w:rPr>
+          <w:noProof/>
+        </w:rPr>
+      </w:pPr>
+    </w:p>
+    <w:p>
+      <w:pPr>
+        <w:rPr>
+          <w:noProof/>
+        </w:rPr>
+      </w:pPr>
+    </w:p>
+    <w:p>
+      <w:pPr>
+        <w:rPr>
+          <w:noProof/>
+        </w:rPr>
+      </w:pPr>
+      <w:r>
+        <w:rPr>
+          <w:noProof/>
+        </w:rPr>
+        <w:lastRenderedPageBreak/>
+        <w:t>--</w:t>
+      </w:r>
+    </w:p>
+    <w:p>
+      <w:pPr>
+        <w:rPr>
+          <w:noProof/>
+        </w:rPr>
+      </w:pPr>
+      <w:r>
+        <w:rPr>
+          <w:noProof/>
+        </w:rPr>
+        <w:t>Arreglar</w:t>
+      </w:r>
+    </w:p>
+    <w:p>
+      <w:pPr>
+        <w:rPr>
+          <w:noProof/>
+        </w:rPr>
+      </w:pPr>
+      <w:r>
+        <w:rPr>
+          <w:noProof/>
+        </w:rPr>
+        <w:drawing>
+          <wp:inline distT="0" distB="0" distL="0" distR="0" wp14:anchorId="2764C823" wp14:editId="605E9E9C">
+            <wp:extent cx="5306165" cy="3572374"/>
+            <wp:effectExtent l="0" t="0" r="0" b="9525"/>
+            <wp:docPr id="11" name="Imagen 11" descr="Texto&#10;&#10;Descripción generada automáticamente"/>
+            <wp:cNvGraphicFramePr>
+              <a:graphicFrameLocks xmlns:a="http://schemas.openxmlformats.org/drawingml/2006/main" noChangeAspect="1"/>
+            </wp:cNvGraphicFramePr>
+            <a:graphic xmlns:a="http://schemas.openxmlformats.org/drawingml/2006/main">
+              <a:graphicData uri="http://schemas.openxmlformats.org/drawingml/2006/picture">
+                <pic:pic xmlns:pic="http://schemas.openxmlformats.org/drawingml/2006/picture">
+                  <pic:nvPicPr>
+                    <pic:cNvPr id="11" name="Imagen 11" descr="Texto&#10;&#10;Descripción generada automáticamente"/>
+                    <pic:cNvPicPr/>
+                  </pic:nvPicPr>
+                  <pic:blipFill>
+                    <a:blip r:embed="rId12"/>
+                    <a:stretch>
+                      <a:fillRect/>
+                    </a:stretch>
+                  </pic:blipFill>
+                  <pic:spPr>
+                    <a:xfrm>
+                      <a:off x="0" y="0"/>
+                      <a:ext cx="5306165" cy="3572374"/>
+                    </a:xfrm>
+                    <a:prstGeom prst="rect">
+                      <a:avLst/>
+                    </a:prstGeom>
+                  </pic:spPr>
+                </pic:pic>
+              </a:graphicData>
+            </a:graphic>
+          </wp:inline>
+        </w:drawing>
+      </w:r>
+      <w:r>
+        <w:rPr>
+          <w:noProof/>
+        </w:rPr>
+        <w:drawing>
+          <wp:inline distT="0" distB="0" distL="0" distR="0" wp14:anchorId="409C52CE" wp14:editId="48218A51">
+            <wp:extent cx="4801270" cy="2838846"/>
+            <wp:effectExtent l="0" t="0" r="0" b="0"/>
+            <wp:docPr id="12" name="Imagen 12" descr="Texto&#10;&#10;Descripción generada automáticamente con confianza media"/>
+            <wp:cNvGraphicFramePr>
+              <a:graphicFrameLocks xmlns:a="http://schemas.openxmlformats.org/drawingml/2006/main" noChangeAspect="1"/>
+            </wp:cNvGraphicFramePr>
+            <a:graphic xmlns:a="http://schemas.openxmlformats.org/drawingml/2006/main">
+              <a:graphicData uri="http://schemas.openxmlformats.org/drawingml/2006/picture">
+                <pic:pic xmlns:pic="http://schemas.openxmlformats.org/drawingml/2006/picture">
+                  <pic:nvPicPr>
+                    <pic:cNvPr id="12" name="Imagen 12" descr="Texto&#10;&#10;Descripción generada automáticamente con confianza media"/>
+                    <pic:cNvPicPr/>
+                  </pic:nvPicPr>
+                  <pic:blipFill>
+                    <a:blip r:embed="rId13"/>
+                    <a:stretch>
+                      <a:fillRect/>
+                    </a:stretch>
+                  </pic:blipFill>
+                  <pic:spPr>
+                    <a:xfrm>
+                      <a:off x="0" y="0"/>
+                      <a:ext cx="4801270" cy="2838846"/>
+                    </a:xfrm>
+                    <a:prstGeom prst="rect">
+                      <a:avLst/>
+                    </a:prstGeom>
+                  </pic:spPr>
+                </pic:pic>
+              </a:graphicData>
+            </a:graphic>
+          </wp:inline>
+        </w:drawing>
+      </w:r>
+    </w:p>
+    <w:p>
+      <w:pPr>
+        <w:rPr>
+          <w:noProof/>
+        </w:rPr>
+      </w:pPr>
+      <w:r>
+        <w:rPr>
+          <w:noProof/>
+        </w:rPr>
+        <w:t>--</w:t>
+      </w:r>
+    </w:p>
+    <w:p>
+      <w:pPr>
+        <w:rPr>
+          <w:noProof/>
+        </w:rPr>
+      </w:pPr>
+      <w:r>
+        <w:rPr>
+          <w:noProof/>
+        </w:rPr>
+        <w:t>--</w:t>
+      </w:r>
+    </w:p>
+    <w:p>
+      <w:pPr>
+        <w:rPr>
+          <w:noProof/>
+        </w:rPr>
+      </w:pPr>
+    </w:p>
+    <w:p>
+      <w:pPr>
+        <w:rPr>
+          <w:noProof/>
+        </w:rPr>
+      </w:pPr>
+    </w:p>
+    <w:p>
+      <w:pPr>
+        <w:rPr>
+          <w:noProof/>
+        </w:rPr>
+      </w:pPr>
+    </w:p>
+    <w:p>
+      <w:pPr>
+        <w:rPr>
+          <w:noProof/>
+        </w:rPr>
+      </w:pPr>
+    </w:p>
+    <w:p>
+      <w:pPr>
+        <w:rPr>
+          <w:noProof/>
+        </w:rPr>
+      </w:pPr>
+      <w:r>
+        <w:rPr>
+          <w:noProof/>
+        </w:rPr>
+        <w:lastRenderedPageBreak/>
+        <w:t>Triggers/Desencadenadores</w:t>
+      </w:r>
+    </w:p>
+    <w:p>
+      <w:pPr>
+        <w:rPr>
+          <w:noProof/>
+        </w:rPr>
+      </w:pPr>
+      <w:r>
+        <w:rPr>
+          <w:noProof/>
+        </w:rPr>
+        <w:drawing>
+          <wp:inline distT="0" distB="0" distL="0" distR="0" wp14:anchorId="7D01DC11" wp14:editId="4B646E7D">
+            <wp:extent cx="4639322" cy="5144218"/>
+            <wp:effectExtent l="0" t="0" r="8890" b="0"/>
+            <wp:docPr id="6" name="Imagen 6" descr="Interfaz de usuario gráfica, Aplicación&#10;&#10;Descripción generada automáticamente"/>
+            <wp:cNvGraphicFramePr>
+              <a:graphicFrameLocks xmlns:a="http://schemas.openxmlformats.org/drawingml/2006/main" noChangeAspect="1"/>
+            </wp:cNvGraphicFramePr>
+            <a:graphic xmlns:a="http://schemas.openxmlformats.org/drawingml/2006/main">
+              <a:graphicData uri="http://schemas.openxmlformats.org/drawingml/2006/picture">
+                <pic:pic xmlns:pic="http://schemas.openxmlformats.org/drawingml/2006/picture">
+                  <pic:nvPicPr>
+                    <pic:cNvPr id="6" name="Imagen 6" descr="Interfaz de usuario gráfica, Aplicación&#10;&#10;Descripción generada automáticamente"/>
+                    <pic:cNvPicPr/>
+                  </pic:nvPicPr>
+                  <pic:blipFill>
+                    <a:blip r:embed="rId14"/>
+                    <a:stretch>
+                      <a:fillRect/>
+                    </a:stretch>
+                  </pic:blipFill>
+                  <pic:spPr>
+                    <a:xfrm>
+                      <a:off x="0" y="0"/>
+                      <a:ext cx="4639322" cy="5144218"/>
+                    </a:xfrm>
+                    <a:prstGeom prst="rect">
+                      <a:avLst/>
+                    </a:prstGeom>
+                  </pic:spPr>
+                </pic:pic>
+              </a:graphicData>
+            </a:graphic>
+          </wp:inline>
+        </w:drawing>
+      </w:r>
+      <w:r>
+        <w:rPr>
+          <w:noProof/>
+        </w:rPr>
+        <w:drawing>
+          <wp:inline distT="0" distB="0" distL="0" distR="0" wp14:anchorId="67C0E699" wp14:editId="0D5A19EB">
+            <wp:extent cx="5400040" cy="1893570"/>
+            <wp:effectExtent l="0" t="0" r="0" b="0"/>
+            <wp:docPr id="9" name="Imagen 9" descr="Texto, Carta&#10;&#10;Descripción generada automáticamente"/>
+            <wp:cNvGraphicFramePr>
+              <a:graphicFrameLocks xmlns:a="http://schemas.openxmlformats.org/drawingml/2006/main" noChangeAspect="1"/>
+            </wp:cNvGraphicFramePr>
+            <a:graphic xmlns:a="http://schemas.openxmlformats.org/drawingml/2006/main">
+              <a:graphicData uri="http://schemas.openxmlformats.org/drawingml/2006/picture">
+                <pic:pic xmlns:pic="http://schemas.openxmlformats.org/drawingml/2006/picture">
+                  <pic:nvPicPr>
+                    <pic:cNvPr id="9" name="Imagen 9" descr="Texto, Carta&#10;&#10;Descripción generada automáticamente"/>
+                    <pic:cNvPicPr/>
+                  </pic:nvPicPr>
+                  <pic:blipFill>
+                    <a:blip r:embed="rId15"/>
+                    <a:stretch>
+                      <a:fillRect/>
+                    </a:stretch>
+                  </pic:blipFill>
+                  <pic:spPr>
+                    <a:xfrm>
+                      <a:off x="0" y="0"/>
+                      <a:ext cx="5400040" cy="1893570"/>
+                    </a:xfrm>
+                    <a:prstGeom prst="rect">
+                      <a:avLst/>
+                    </a:prstGeom>
+                  </pic:spPr>
+                </pic:pic>
+              </a:graphicData>
+            </a:graphic>
+          </wp:inline>
+        </w:drawing>
+      </w:r>
+    </w:p>
+    <w:p>
+      <w:pPr>
+        <w:rPr>
+          <w:noProof/>
+        </w:rPr>
+      </w:pPr>
+    </w:p>
+    <w:p>
+      <w:pPr>
+        <w:rPr>
+          <w:noProof/>
+        </w:rPr>
+      </w:pPr>
+    </w:p>
+    <w:p>
+      <w:pPr>
+        <w:rPr>
+          <w:noProof/>
+        </w:rPr>
+      </w:pPr>
+    </w:p>
+    <w:p>
+      <w:pPr>
+        <w:rPr>
+          <w:noProof/>
+        </w:rPr>
+      </w:pPr>
+    </w:p>
+    <w:p>
+      <w:pPr>
+        <w:rPr>
+          <w:noProof/>
+        </w:rPr>
+      </w:pPr>
+    </w:p>
+    <w:p>
+      <w:pPr>
+        <w:rPr>
+          <w:noProof/>
+        </w:rPr>
+      </w:pPr>
+      <w:r>
+        <w:rPr>
+          <w:noProof/>
+        </w:rPr>
+        <w:lastRenderedPageBreak/>
+        <w:t>After insert</w:t>
+      </w:r>
+      <w:r>
+        <w:rPr>
+          <w:noProof/>
+        </w:rPr>
+        <w:drawing>
+          <wp:inline distT="0" distB="0" distL="0" distR="0" wp14:anchorId="47B2184E" wp14:editId="4A7DAF4F">
+            <wp:extent cx="5400040" cy="3486150"/>
+            <wp:effectExtent l="0" t="0" r="0" b="0"/>
+            <wp:docPr id="13" name="Imagen 13" descr="Interfaz de usuario gráfica, Texto, Correo electrónico&#10;&#10;Descripción generada automáticamente"/>
+            <wp:cNvGraphicFramePr>
+              <a:graphicFrameLocks xmlns:a="http://schemas.openxmlformats.org/drawingml/2006/main" noChangeAspect="1"/>
+            </wp:cNvGraphicFramePr>
+            <a:graphic xmlns:a="http://schemas.openxmlformats.org/drawingml/2006/main">
+              <a:graphicData uri="http://schemas.openxmlformats.org/drawingml/2006/picture">
+                <pic:pic xmlns:pic="http://schemas.openxmlformats.org/drawingml/2006/picture">
+                  <pic:nvPicPr>
+                    <pic:cNvPr id="13" name="Imagen 13" descr="Interfaz de usuario gráfica, Texto, Correo electrónico&#10;&#10;Descripción generada automáticamente"/>
+                    <pic:cNvPicPr/>
+                  </pic:nvPicPr>
+                  <pic:blipFill>
+                    <a:blip r:embed="rId16"/>
+                    <a:stretch>
+                      <a:fillRect/>
+                    </a:stretch>
+                  </pic:blipFill>
+                  <pic:spPr>
+                    <a:xfrm>
+                      <a:off x="0" y="0"/>
+                      <a:ext cx="5400040" cy="3486150"/>
+                    </a:xfrm>
+                    <a:prstGeom prst="rect">
+                      <a:avLst/>
+                    </a:prstGeom>
+                  </pic:spPr>
+                </pic:pic>
+              </a:graphicData>
+            </a:graphic>
+          </wp:inline>
+        </w:drawing>
+      </w:r>
+    </w:p>
+    <w:p>
+      <w:pPr>
+        <w:rPr>
+          <w:noProof/>
+        </w:rPr>
+      </w:pPr>
+      <w:r>
+        <w:rPr>
+          <w:noProof/>
+        </w:rPr>
+        <w:drawing>
+          <wp:inline distT="0" distB="0" distL="0" distR="0" wp14:anchorId="6FB1F14B" wp14:editId="4214C448">
+            <wp:extent cx="5400040" cy="1619885"/>
+            <wp:effectExtent l="0" t="0" r="0" b="0"/>
+            <wp:docPr id="14" name="Imagen 14" descr="Interfaz de usuario gráfica, Aplicación, Teams&#10;&#10;Descripción generada automáticamente"/>
+            <wp:cNvGraphicFramePr>
+              <a:graphicFrameLocks xmlns:a="http://schemas.openxmlformats.org/drawingml/2006/main" noChangeAspect="1"/>
+            </wp:cNvGraphicFramePr>
+            <a:graphic xmlns:a="http://schemas.openxmlformats.org/drawingml/2006/main">
+              <a:graphicData uri="http://schemas.openxmlformats.org/drawingml/2006/picture">
+                <pic:pic xmlns:pic="http://schemas.openxmlformats.org/drawingml/2006/picture">
+                  <pic:nvPicPr>
+                    <pic:cNvPr id="14" name="Imagen 14" descr="Interfaz de usuario gráfica, Aplicación, Teams&#10;&#10;Descripción generada automáticamente"/>
+                    <pic:cNvPicPr/>
+                  </pic:nvPicPr>
+                  <pic:blipFill>
+                    <a:blip r:embed="rId17"/>
+                    <a:stretch>
+                      <a:fillRect/>
+                    </a:stretch>
+                  </pic:blipFill>
+                  <pic:spPr>
+                    <a:xfrm>
+                      <a:off x="0" y="0"/>
+                      <a:ext cx="5400040" cy="1619885"/>
+                    </a:xfrm>
+                    <a:prstGeom prst="rect">
+                      <a:avLst/>
+                    </a:prstGeom>
+                  </pic:spPr>
+                </pic:pic>
+              </a:graphicData>
+            </a:graphic>
+          </wp:inline>
+        </w:drawing>
+      </w:r>
+      <w:r>
+        <w:rPr>
+          <w:noProof/>
+        </w:rPr>
+        <w:drawing>
+          <wp:inline distT="0" distB="0" distL="0" distR="0" wp14:anchorId="7AF539A2" wp14:editId="2CB0F2FD">
+            <wp:extent cx="4029637" cy="809738"/>
+            <wp:effectExtent l="0" t="0" r="9525" b="9525"/>
+            <wp:docPr id="16" name="Imagen 16" descr="Imagen que contiene Forma&#10;&#10;Descripción generada automáticamente"/>
+            <wp:cNvGraphicFramePr>
+              <a:graphicFrameLocks xmlns:a="http://schemas.openxmlformats.org/drawingml/2006/main" noChangeAspect="1"/>
+            </wp:cNvGraphicFramePr>
+            <a:graphic xmlns:a="http://schemas.openxmlformats.org/drawingml/2006/main">
+              <a:graphicData uri="http://schemas.openxmlformats.org/drawingml/2006/picture">
+                <pic:pic xmlns:pic="http://schemas.openxmlformats.org/drawingml/2006/picture">
+                  <pic:nvPicPr>
+                    <pic:cNvPr id="16" name="Imagen 16" descr="Imagen que contiene Forma&#10;&#10;Descripción generada automáticamente"/>
+                    <pic:cNvPicPr/>
+                  </pic:nvPicPr>
+                  <pic:blipFill>
+                    <a:blip r:embed="rId18"/>
+                    <a:stretch>
+                      <a:fillRect/>
+                    </a:stretch>
+                  </pic:blipFill>
+                  <pic:spPr>
+                    <a:xfrm>
+                      <a:off x="0" y="0"/>
+                      <a:ext cx="4029637" cy="809738"/>
+                    </a:xfrm>
+                    <a:prstGeom prst="rect">
+                      <a:avLst/>
+                    </a:prstGeom>
+                  </pic:spPr>
+                </pic:pic>
+              </a:graphicData>
+            </a:graphic>
+          </wp:inline>
+        </w:drawing>
+      </w:r>
+      <w:r>
+        <w:rPr>
+          <w:noProof/>
+        </w:rPr>
+        <w:drawing>
+          <wp:inline distT="0" distB="0" distL="0" distR="0" wp14:anchorId="1CED2D8D" wp14:editId="51F92CB9">
+            <wp:extent cx="3038899" cy="2200582"/>
+            <wp:effectExtent l="0" t="0" r="9525" b="9525"/>
+            <wp:docPr id="15" name="Imagen 15" descr="Interfaz de usuario gráfica, Tabla&#10;&#10;Descripción generada automáticamente"/>
+            <wp:cNvGraphicFramePr>
+              <a:graphicFrameLocks xmlns:a="http://schemas.openxmlformats.org/drawingml/2006/main" noChangeAspect="1"/>
+            </wp:cNvGraphicFramePr>
+            <a:graphic xmlns:a="http://schemas.openxmlformats.org/drawingml/2006/main">
+              <a:graphicData uri="http://schemas.openxmlformats.org/drawingml/2006/picture">
+                <pic:pic xmlns:pic="http://schemas.openxmlformats.org/drawingml/2006/picture">
+                  <pic:nvPicPr>
+                    <pic:cNvPr id="15" name="Imagen 15" descr="Interfaz de usuario gráfica, Tabla&#10;&#10;Descripción generada automáticamente"/>
+                    <pic:cNvPicPr/>
+                  </pic:nvPicPr>
+                  <pic:blipFill>
+                    <a:blip r:embed="rId19"/>
+                    <a:stretch>
+                      <a:fillRect/>
+                    </a:stretch>
+                  </pic:blipFill>
+                  <pic:spPr>
+                    <a:xfrm>
+                      <a:off x="0" y="0"/>
+                      <a:ext cx="3038899" cy="2200582"/>
+                    </a:xfrm>
+                    <a:prstGeom prst="rect">
+                      <a:avLst/>
+                    </a:prstGeom>
+                  </pic:spPr>
+                </pic:pic>
+              </a:graphicData>
+            </a:graphic>
+          </wp:inline>
+        </w:drawing>
+      </w:r>
+    </w:p>
+    <w:p>
+      <w:pPr>
+        <w:rPr>
+          <w:noProof/>
+        </w:rPr>
+      </w:pPr>
+    </w:p>
+    <w:p>
+      <w:pPr>
+        <w:rPr>
+          <w:noProof/>
+        </w:rPr>
+      </w:pPr>
+      <w:r>
+        <w:rPr>
+          <w:noProof/>
+        </w:rPr>
+        <w:lastRenderedPageBreak/>
+        <w:t>After update</w:t>
+      </w:r>
+      <w:r>
+        <w:rPr>
+          <w:noProof/>
+        </w:rPr>
+        <w:t xml:space="preserve"> (puedo crear tablas históricas)</w:t>
+      </w:r>
+    </w:p>
+    <w:p>
+      <w:pPr>
+        <w:rPr>
+          <w:noProof/>
+        </w:rPr>
+      </w:pPr>
+      <w:r>
+        <w:rPr>
+          <w:noProof/>
+        </w:rPr>
+        <w:drawing>
+          <wp:inline distT="0" distB="0" distL="0" distR="0" wp14:anchorId="0B78685E" wp14:editId="2841F1C6">
+            <wp:extent cx="5400040" cy="2661920"/>
+            <wp:effectExtent l="0" t="0" r="0" b="5080"/>
+            <wp:docPr id="17" name="Imagen 17" descr="Interfaz de usuario gráfica, Texto, Aplicación&#10;&#10;Descripción generada automáticamente"/>
+            <wp:cNvGraphicFramePr>
+              <a:graphicFrameLocks xmlns:a="http://schemas.openxmlformats.org/drawingml/2006/main" noChangeAspect="1"/>
+            </wp:cNvGraphicFramePr>
+            <a:graphic xmlns:a="http://schemas.openxmlformats.org/drawingml/2006/main">
+              <a:graphicData uri="http://schemas.openxmlformats.org/drawingml/2006/picture">
+                <pic:pic xmlns:pic="http://schemas.openxmlformats.org/drawingml/2006/picture">
+                  <pic:nvPicPr>
+                    <pic:cNvPr id="17" name="Imagen 17" descr="Interfaz de usuario gráfica, Texto, Aplicación&#10;&#10;Descripción generada automáticamente"/>
+                    <pic:cNvPicPr/>
+                  </pic:nvPicPr>
+                  <pic:blipFill>
+                    <a:blip r:embed="rId20"/>
+                    <a:stretch>
+                      <a:fillRect/>
+                    </a:stretch>
+                  </pic:blipFill>
+                  <pic:spPr>
+                    <a:xfrm>
+                      <a:off x="0" y="0"/>
+                      <a:ext cx="5400040" cy="2661920"/>
+                    </a:xfrm>
+                    <a:prstGeom prst="rect">
+                      <a:avLst/>
+                    </a:prstGeom>
+                  </pic:spPr>
+                </pic:pic>
+              </a:graphicData>
+            </a:graphic>
+          </wp:inline>
+        </w:drawing>
+      </w:r>
+      <w:r>
+        <w:rPr>
+          <w:noProof/>
+        </w:rPr>
+        <w:drawing>
+          <wp:inline distT="0" distB="0" distL="0" distR="0" wp14:anchorId="0FFE39E9" wp14:editId="270059F1">
+            <wp:extent cx="3057952" cy="2305372"/>
+            <wp:effectExtent l="0" t="0" r="9525" b="0"/>
+            <wp:docPr id="18" name="Imagen 18" descr="Interfaz de usuario gráfica, Tabla&#10;&#10;Descripción generada automáticamente"/>
+            <wp:cNvGraphicFramePr>
+              <a:graphicFrameLocks xmlns:a="http://schemas.openxmlformats.org/drawingml/2006/main" noChangeAspect="1"/>
+            </wp:cNvGraphicFramePr>
+            <a:graphic xmlns:a="http://schemas.openxmlformats.org/drawingml/2006/main">
+              <a:graphicData uri="http://schemas.openxmlformats.org/drawingml/2006/picture">
+                <pic:pic xmlns:pic="http://schemas.openxmlformats.org/drawingml/2006/picture">
+                  <pic:nvPicPr>
+                    <pic:cNvPr id="18" name="Imagen 18" descr="Interfaz de usuario gráfica, Tabla&#10;&#10;Descripción generada automáticamente"/>
+                    <pic:cNvPicPr/>
+                  </pic:nvPicPr>
+                  <pic:blipFill>
+                    <a:blip r:embed="rId21"/>
+                    <a:stretch>
+                      <a:fillRect/>
+                    </a:stretch>
+                  </pic:blipFill>
+                  <pic:spPr>
+                    <a:xfrm>
+                      <a:off x="0" y="0"/>
+                      <a:ext cx="3057952" cy="2305372"/>
+                    </a:xfrm>
+                    <a:prstGeom prst="rect">
+                      <a:avLst/>
+                    </a:prstGeom>
+                  </pic:spPr>
+                </pic:pic>
+              </a:graphicData>
+            </a:graphic>
+          </wp:inline>
+        </w:drawing>
+      </w:r>
+      <w:r>
+        <w:rPr>
+          <w:noProof/>
+        </w:rPr>
+        <w:drawing>
+          <wp:inline distT="0" distB="0" distL="0" distR="0" wp14:anchorId="11C682EE" wp14:editId="0799B0D1">
+            <wp:extent cx="5087060" cy="3353268"/>
+            <wp:effectExtent l="0" t="0" r="0" b="0"/>
+            <wp:docPr id="19" name="Imagen 19" descr="Tabla&#10;&#10;Descripción generada automáticamente"/>
+            <wp:cNvGraphicFramePr>
+              <a:graphicFrameLocks xmlns:a="http://schemas.openxmlformats.org/drawingml/2006/main" noChangeAspect="1"/>
+            </wp:cNvGraphicFramePr>
+            <a:graphic xmlns:a="http://schemas.openxmlformats.org/drawingml/2006/main">
+              <a:graphicData uri="http://schemas.openxmlformats.org/drawingml/2006/picture">
+                <pic:pic xmlns:pic="http://schemas.openxmlformats.org/drawingml/2006/picture">
+                  <pic:nvPicPr>
+                    <pic:cNvPr id="19" name="Imagen 19" descr="Tabla&#10;&#10;Descripción generada automáticamente"/>
+                    <pic:cNvPicPr/>
+                  </pic:nvPicPr>
+                  <pic:blipFill>
+                    <a:blip r:embed="rId22"/>
+                    <a:stretch>
+                      <a:fillRect/>
+                    </a:stretch>
+                  </pic:blipFill>
+                  <pic:spPr>
+                    <a:xfrm>
+                      <a:off x="0" y="0"/>
+                      <a:ext cx="5087060" cy="3353268"/>
+                    </a:xfrm>
+                    <a:prstGeom prst="rect">
+                      <a:avLst/>
+                    </a:prstGeom>
+                  </pic:spPr>
+                </pic:pic>
+              </a:graphicData>
+            </a:graphic>
+          </wp:inline>
+        </w:drawing>
+      </w:r>
+    </w:p>
+    <w:p>
+      <w:pPr>
+        <w:rPr>
+          <w:noProof/>
+        </w:rPr>
+      </w:pPr>
+      <w:r>
+        <w:rPr>
+          <w:noProof/>
+        </w:rPr>
+        <w:lastRenderedPageBreak/>
+        <w:t>After delete</w:t>
+      </w:r>
+      <w:r>
+        <w:rPr>
+          <w:noProof/>
+        </w:rPr>
+        <w:drawing>
+          <wp:inline distT="0" distB="0" distL="0" distR="0" wp14:anchorId="6B231B8F" wp14:editId="3CE52C85">
+            <wp:extent cx="4976037" cy="2682251"/>
+            <wp:effectExtent l="0" t="0" r="0" b="3810"/>
+            <wp:docPr id="21" name="Imagen 21" descr="Interfaz de usuario gráfica, Texto, Aplicación, Correo electrónico&#10;&#10;Descripción generada automáticamente"/>
+            <wp:cNvGraphicFramePr>
+              <a:graphicFrameLocks xmlns:a="http://schemas.openxmlformats.org/drawingml/2006/main" noChangeAspect="1"/>
+            </wp:cNvGraphicFramePr>
+            <a:graphic xmlns:a="http://schemas.openxmlformats.org/drawingml/2006/main">
+              <a:graphicData uri="http://schemas.openxmlformats.org/drawingml/2006/picture">
+                <pic:pic xmlns:pic="http://schemas.openxmlformats.org/drawingml/2006/picture">
+                  <pic:nvPicPr>
+                    <pic:cNvPr id="21" name="Imagen 21" descr="Interfaz de usuario gráfica, Texto, Aplicación, Correo electrónico&#10;&#10;Descripción generada automáticamente"/>
+                    <pic:cNvPicPr/>
+                  </pic:nvPicPr>
+                  <pic:blipFill>
+                    <a:blip r:embed="rId23"/>
+                    <a:stretch>
+                      <a:fillRect/>
+                    </a:stretch>
+                  </pic:blipFill>
+                  <pic:spPr>
+                    <a:xfrm>
+                      <a:off x="0" y="0"/>
+                      <a:ext cx="4978043" cy="2683332"/>
+                    </a:xfrm>
+                    <a:prstGeom prst="rect">
+                      <a:avLst/>
+                    </a:prstGeom>
+                  </pic:spPr>
+                </pic:pic>
+              </a:graphicData>
+            </a:graphic>
+          </wp:inline>
+        </w:drawing>
+      </w:r>
+    </w:p>
+    <w:p>
+      <w:pPr>
+        <w:rPr>
+          <w:noProof/>
+        </w:rPr>
+      </w:pPr>
+      <w:r>
+        <w:rPr>
+          <w:noProof/>
+        </w:rPr>
+        <w:drawing>
+          <wp:inline distT="0" distB="0" distL="0" distR="0" wp14:anchorId="7F7C5952" wp14:editId="2E2EAC4B">
+            <wp:extent cx="3406804" cy="2679405"/>
+            <wp:effectExtent l="0" t="0" r="3175" b="6985"/>
+            <wp:docPr id="20" name="Imagen 20" descr="Interfaz de usuario gráfica, Tabla&#10;&#10;Descripción generada automáticamente"/>
+            <wp:cNvGraphicFramePr>
+              <a:graphicFrameLocks xmlns:a="http://schemas.openxmlformats.org/drawingml/2006/main" noChangeAspect="1"/>
+            </wp:cNvGraphicFramePr>
+            <a:graphic xmlns:a="http://schemas.openxmlformats.org/drawingml/2006/main">
+              <a:graphicData uri="http://schemas.openxmlformats.org/drawingml/2006/picture">
+                <pic:pic xmlns:pic="http://schemas.openxmlformats.org/drawingml/2006/picture">
+                  <pic:nvPicPr>
+                    <pic:cNvPr id="20" name="Imagen 20" descr="Interfaz de usuario gráfica, Tabla&#10;&#10;Descripción generada automáticamente"/>
+                    <pic:cNvPicPr/>
+                  </pic:nvPicPr>
+                  <pic:blipFill>
+                    <a:blip r:embed="rId24"/>
+                    <a:stretch>
+                      <a:fillRect/>
+                    </a:stretch>
+                  </pic:blipFill>
+                  <pic:spPr>
+                    <a:xfrm>
+                      <a:off x="0" y="0"/>
+                      <a:ext cx="3409992" cy="2681912"/>
+                    </a:xfrm>
+                    <a:prstGeom prst="rect">
+                      <a:avLst/>
+                    </a:prstGeom>
+                  </pic:spPr>
+                </pic:pic>
+              </a:graphicData>
+            </a:graphic>
+          </wp:inline>
+        </w:drawing>
+      </w:r>
+    </w:p>
+    <w:p>
+      <w:pPr>
+        <w:rPr>
+          <w:noProof/>
+        </w:rPr>
+      </w:pPr>
+      <w:r>
+        <w:rPr>
+          <w:noProof/>
+        </w:rPr>
+        <w:lastRenderedPageBreak/>
+        <w:drawing>
+          <wp:inline distT="0" distB="0" distL="0" distR="0" wp14:anchorId="36789A99" wp14:editId="2A67F5FA">
+            <wp:extent cx="5400040" cy="4709160"/>
+            <wp:effectExtent l="0" t="0" r="0" b="0"/>
+            <wp:docPr id="22" name="Imagen 22" descr="Tabla&#10;&#10;Descripción generada automáticamente"/>
+            <wp:cNvGraphicFramePr>
+              <a:graphicFrameLocks xmlns:a="http://schemas.openxmlformats.org/drawingml/2006/main" noChangeAspect="1"/>
+            </wp:cNvGraphicFramePr>
+            <a:graphic xmlns:a="http://schemas.openxmlformats.org/drawingml/2006/main">
+              <a:graphicData uri="http://schemas.openxmlformats.org/drawingml/2006/picture">
+                <pic:pic xmlns:pic="http://schemas.openxmlformats.org/drawingml/2006/picture">
+                  <pic:nvPicPr>
+                    <pic:cNvPr id="22" name="Imagen 22" descr="Tabla&#10;&#10;Descripción generada automáticamente"/>
+                    <pic:cNvPicPr/>
+                  </pic:nvPicPr>
+                  <pic:blipFill>
+                    <a:blip r:embed="rId25"/>
+                    <a:stretch>
+                      <a:fillRect/>
+                    </a:stretch>
+                  </pic:blipFill>
+                  <pic:spPr>
+                    <a:xfrm>
+                      <a:off x="0" y="0"/>
+                      <a:ext cx="5400040" cy="4709160"/>
+                    </a:xfrm>
+                    <a:prstGeom prst="rect">
+                      <a:avLst/>
+                    </a:prstGeom>
+                  </pic:spPr>
+                </pic:pic>
+              </a:graphicData>
+            </a:graphic>
+          </wp:inline>
+        </w:drawing>
+      </w:r>
+    </w:p>
+    <w:p>
+      <w:pPr>
+        <w:rPr>
+          <w:noProof/>
+        </w:rPr>
+      </w:pPr>
+    </w:p>
+    <w:p>
+      <w:pPr>
+        <w:rPr>
+          <w:noProof/>
+        </w:rPr>
+      </w:pPr>
+      <w:r>
+        <w:rPr>
+          <w:noProof/>
+        </w:rPr>
+        <w:t>--</w:t>
+      </w:r>
+    </w:p>
+    <w:p>
+      <w:pPr>
+        <w:rPr>
+          <w:noProof/>
+        </w:rPr>
+      </w:pPr>
+      <w:r>
+        <w:rPr>
+          <w:noProof/>
+        </w:rPr>
+        <w:lastRenderedPageBreak/>
+        <w:drawing>
+          <wp:inline distT="0" distB="0" distL="0" distR="0" wp14:anchorId="2434B584" wp14:editId="446C4D9A">
+            <wp:extent cx="5400040" cy="1889125"/>
+            <wp:effectExtent l="0" t="0" r="0" b="0"/>
+            <wp:docPr id="10" name="Imagen 10" descr="Texto, Carta&#10;&#10;Descripción generada automáticamente"/>
+            <wp:cNvGraphicFramePr>
+              <a:graphicFrameLocks xmlns:a="http://schemas.openxmlformats.org/drawingml/2006/main" noChangeAspect="1"/>
+            </wp:cNvGraphicFramePr>
+            <a:graphic xmlns:a="http://schemas.openxmlformats.org/drawingml/2006/main">
+              <a:graphicData uri="http://schemas.openxmlformats.org/drawingml/2006/picture">
+                <pic:pic xmlns:pic="http://schemas.openxmlformats.org/drawingml/2006/picture">
+                  <pic:nvPicPr>
+                    <pic:cNvPr id="10" name="Imagen 10" descr="Texto, Carta&#10;&#10;Descripción generada automáticamente"/>
+                    <pic:cNvPicPr/>
+                  </pic:nvPicPr>
+                  <pic:blipFill>
+                    <a:blip r:embed="rId26"/>
+                    <a:stretch>
+                      <a:fillRect/>
+                    </a:stretch>
+                  </pic:blipFill>
+                  <pic:spPr>
+                    <a:xfrm>
+                      <a:off x="0" y="0"/>
+                      <a:ext cx="5400040" cy="1889125"/>
+                    </a:xfrm>
+                    <a:prstGeom prst="rect">
+                      <a:avLst/>
+                    </a:prstGeom>
+                  </pic:spPr>
+                </pic:pic>
+              </a:graphicData>
+            </a:graphic>
+          </wp:inline>
+        </w:drawing>
+      </w:r>
+      <w:r>
+        <w:rPr>
+          <w:noProof/>
+        </w:rPr>
+        <w:drawing>
+          <wp:inline distT="0" distB="0" distL="0" distR="0" wp14:anchorId="1956C040" wp14:editId="301A25ED">
+            <wp:extent cx="5115639" cy="2572109"/>
+            <wp:effectExtent l="0" t="0" r="8890" b="0"/>
+            <wp:docPr id="23" name="Imagen 23" descr="Texto, Carta&#10;&#10;Descripción generada automáticamente"/>
+            <wp:cNvGraphicFramePr>
+              <a:graphicFrameLocks xmlns:a="http://schemas.openxmlformats.org/drawingml/2006/main" noChangeAspect="1"/>
+            </wp:cNvGraphicFramePr>
+            <a:graphic xmlns:a="http://schemas.openxmlformats.org/drawingml/2006/main">
+              <a:graphicData uri="http://schemas.openxmlformats.org/drawingml/2006/picture">
+                <pic:pic xmlns:pic="http://schemas.openxmlformats.org/drawingml/2006/picture">
+                  <pic:nvPicPr>
+                    <pic:cNvPr id="23" name="Imagen 23" descr="Texto, Carta&#10;&#10;Descripción generada automáticamente"/>
+                    <pic:cNvPicPr/>
+                  </pic:nvPicPr>
+                  <pic:blipFill>
+                    <a:blip r:embed="rId27"/>
+                    <a:stretch>
+                      <a:fillRect/>
+                    </a:stretch>
+                  </pic:blipFill>
+                  <pic:spPr>
+                    <a:xfrm>
+                      <a:off x="0" y="0"/>
+                      <a:ext cx="5115639" cy="2572109"/>
+                    </a:xfrm>
+                    <a:prstGeom prst="rect">
+                      <a:avLst/>
+                    </a:prstGeom>
+                  </pic:spPr>
+                </pic:pic>
+              </a:graphicData>
+            </a:graphic>
+          </wp:inline>
+        </w:drawing>
+      </w:r>
+      <w:r>
+        <w:rPr>
+          <w:noProof/>
+        </w:rPr>
+        <w:drawing>
+          <wp:inline distT="0" distB="0" distL="0" distR="0" wp14:anchorId="655CF238" wp14:editId="39C5342C">
+            <wp:extent cx="5029902" cy="2791215"/>
+            <wp:effectExtent l="0" t="0" r="0" b="9525"/>
+            <wp:docPr id="24" name="Imagen 24" descr="Interfaz de usuario gráfica, Texto, Aplicación, Correo electrónico&#10;&#10;Descripción generada automáticamente"/>
+            <wp:cNvGraphicFramePr>
+              <a:graphicFrameLocks xmlns:a="http://schemas.openxmlformats.org/drawingml/2006/main" noChangeAspect="1"/>
+            </wp:cNvGraphicFramePr>
+            <a:graphic xmlns:a="http://schemas.openxmlformats.org/drawingml/2006/main">
+              <a:graphicData uri="http://schemas.openxmlformats.org/drawingml/2006/picture">
+                <pic:pic xmlns:pic="http://schemas.openxmlformats.org/drawingml/2006/picture">
+                  <pic:nvPicPr>
+                    <pic:cNvPr id="24" name="Imagen 24" descr="Interfaz de usuario gráfica, Texto, Aplicación, Correo electrónico&#10;&#10;Descripción generada automáticamente"/>
+                    <pic:cNvPicPr/>
+                  </pic:nvPicPr>
+                  <pic:blipFill>
+                    <a:blip r:embed="rId28"/>
+                    <a:stretch>
+                      <a:fillRect/>
+                    </a:stretch>
+                  </pic:blipFill>
+                  <pic:spPr>
+                    <a:xfrm>
+                      <a:off x="0" y="0"/>
+                      <a:ext cx="5029902" cy="2791215"/>
+                    </a:xfrm>
+                    <a:prstGeom prst="rect">
+                      <a:avLst/>
+                    </a:prstGeom>
+                  </pic:spPr>
+                </pic:pic>
+              </a:graphicData>
+            </a:graphic>
+          </wp:inline>
+        </w:drawing>
+      </w:r>
+      <w:r>
+        <w:rPr>
+          <w:noProof/>
+        </w:rPr>
+        <w:drawing>
+          <wp:inline distT="0" distB="0" distL="0" distR="0" wp14:anchorId="30E3A7C4" wp14:editId="28A7E3F8">
+            <wp:extent cx="4229690" cy="847843"/>
+            <wp:effectExtent l="0" t="0" r="0" b="9525"/>
+            <wp:docPr id="25" name="Imagen 25" descr="Interfaz de usuario gráfica, Texto, Aplicación, Correo electrónico&#10;&#10;Descripción generada automáticamente"/>
+            <wp:cNvGraphicFramePr>
+              <a:graphicFrameLocks xmlns:a="http://schemas.openxmlformats.org/drawingml/2006/main" noChangeAspect="1"/>
+            </wp:cNvGraphicFramePr>
+            <a:graphic xmlns:a="http://schemas.openxmlformats.org/drawingml/2006/main">
+              <a:graphicData uri="http://schemas.openxmlformats.org/drawingml/2006/picture">
+                <pic:pic xmlns:pic="http://schemas.openxmlformats.org/drawingml/2006/picture">
+                  <pic:nvPicPr>
+                    <pic:cNvPr id="25" name="Imagen 25" descr="Interfaz de usuario gráfica, Texto, Aplicación, Correo electrónico&#10;&#10;Descripción generada automáticamente"/>
+                    <pic:cNvPicPr/>
+                  </pic:nvPicPr>
+                  <pic:blipFill>
+                    <a:blip r:embed="rId29"/>
+                    <a:stretch>
+                      <a:fillRect/>
+                    </a:stretch>
+                  </pic:blipFill>
+                  <pic:spPr>
+                    <a:xfrm>
+                      <a:off x="0" y="0"/>
+                      <a:ext cx="4229690" cy="847843"/>
+                    </a:xfrm>
+                    <a:prstGeom prst="rect">
+                      <a:avLst/>
+                    </a:prstGeom>
+                  </pic:spPr>
+                </pic:pic>
+              </a:graphicData>
+            </a:graphic>
+          </wp:inline>
+        </w:drawing>
+      </w:r>
+    </w:p>
+    <w:p>
+      <w:pPr>
+        <w:rPr>
+          <w:noProof/>
+        </w:rPr>
+      </w:pPr>
+    </w:p>
+    <w:p>
+      <w:pPr>
+        <w:rPr>
+          <w:noProof/>
+        </w:rPr>
+      </w:pPr>
+      <w:r>
+        <w:rPr>
+          <w:noProof/>
+        </w:rPr>
+        <w:lastRenderedPageBreak/>
+        <w:drawing>
+          <wp:inline distT="0" distB="0" distL="0" distR="0" wp14:anchorId="015FE65A" wp14:editId="5714BB19">
+            <wp:extent cx="5382376" cy="4410691"/>
+            <wp:effectExtent l="0" t="0" r="0" b="9525"/>
+            <wp:docPr id="26" name="Imagen 26" descr="Interfaz de usuario gráfica, Texto&#10;&#10;Descripción generada automáticamente"/>
+            <wp:cNvGraphicFramePr>
+              <a:graphicFrameLocks xmlns:a="http://schemas.openxmlformats.org/drawingml/2006/main" noChangeAspect="1"/>
+            </wp:cNvGraphicFramePr>
+            <a:graphic xmlns:a="http://schemas.openxmlformats.org/drawingml/2006/main">
+              <a:graphicData uri="http://schemas.openxmlformats.org/drawingml/2006/picture">
+                <pic:pic xmlns:pic="http://schemas.openxmlformats.org/drawingml/2006/picture">
+                  <pic:nvPicPr>
+                    <pic:cNvPr id="26" name="Imagen 26" descr="Interfaz de usuario gráfica, Texto&#10;&#10;Descripción generada automáticamente"/>
+                    <pic:cNvPicPr/>
+                  </pic:nvPicPr>
+                  <pic:blipFill>
+                    <a:blip r:embed="rId30"/>
+                    <a:stretch>
+                      <a:fillRect/>
+                    </a:stretch>
+                  </pic:blipFill>
+                  <pic:spPr>
+                    <a:xfrm>
+                      <a:off x="0" y="0"/>
+                      <a:ext cx="5382376" cy="4410691"/>
+                    </a:xfrm>
+                    <a:prstGeom prst="rect">
+                      <a:avLst/>
+                    </a:prstGeom>
+                  </pic:spPr>
+                </pic:pic>
+              </a:graphicData>
+            </a:graphic>
+          </wp:inline>
+        </w:drawing>
+      </w:r>
     </w:p>
     <w:sectPr>
       <w:pgSz w:w="11906" w:h="16838"/>

</xml_diff>